<commit_message>
Nueva versión del pipeline y RAG
- Sincronización completa del proyecto a la versión final.
- Script de embeddings (v10) con fusión inteligente de chunks.
- Aplicación RAG (v4.1) con búsqueda híbrida y filtros.
- UI de Streamlit (v3.0) actualizada.
- Se añade .gitignore robusto para proteger el repositorio.
</commit_message>
<xml_diff>
--- a/Juegos/legislacion_unam/facultad_ciencias/Institucion-Normatividad/Normatividad-Reglamentos/04_Normatividad/fciencias_Normatividad_Mencion-Honorifica_Lineamientos_2024.docx
+++ b/Juegos/legislacion_unam/facultad_ciencias/Institucion-Normatividad/Normatividad-Reglamentos/04_Normatividad/fciencias_Normatividad_Mencion-Honorifica_Lineamientos_2024.docx
@@ -158,23 +158,143 @@
           <w:lang w:eastAsia="es-MX"/>
         </w:rPr>
       </w:pPr>
-      <w:r>
-        <w:rPr>
-          <w:rFonts w:ascii="fuentecuerpo" w:eastAsia="Times New Roman" w:hAnsi="fuentecuerpo" w:cs="Times New Roman"/>
-          <w:color w:val="56585C"/>
-          <w:sz w:val="21"/>
-          <w:szCs w:val="21"/>
-          <w:lang w:eastAsia="es-MX"/>
-        </w:rPr>
-        <w:t> </w:t>
-      </w:r>
-    </w:p>
-    <w:p>
-      <w:pPr>
+    </w:p>
+    <w:p>
+      <w:pPr>
+        <w:pStyle w:val="Prrafodelista"/>
         <w:numPr>
           <w:ilvl w:val="0"/>
-          <w:numId w:val="1"/>
+          <w:numId w:val="3"/>
         </w:numPr>
+        <w:shd w:val="clear" w:color="auto" w:fill="FFFFFF"/>
+        <w:spacing w:after="150" w:line="240" w:lineRule="auto"/>
+        <w:rPr>
+          <w:rFonts w:ascii="fuentecuerpo" w:eastAsia="Times New Roman" w:hAnsi="fuentecuerpo" w:cs="Times New Roman"/>
+          <w:color w:val="56585C"/>
+          <w:sz w:val="21"/>
+          <w:szCs w:val="21"/>
+          <w:lang w:eastAsia="es-MX"/>
+        </w:rPr>
+      </w:pPr>
+      <w:r>
+        <w:t>Haber cubierto el total de los créditos correspondientes y las asignaturas obligatorias sin valor en créditos, en ocho (8) semestres consecutivos para las carreras de Actuaría, Biología, Ciencias de la Computación, Ciencias de la Tierra, Física Biomédica, Manejo Sustentable de Zonas Costeras, Matemáticas y Matemáticas Aplicadas, y nueve (9) semestres consecutivos para la carrera de Física;</w:t>
+      </w:r>
+    </w:p>
+    <w:p>
+      <w:pPr>
+        <w:pStyle w:val="Prrafodelista"/>
+        <w:shd w:val="clear" w:color="auto" w:fill="FFFFFF"/>
+        <w:spacing w:after="150" w:line="240" w:lineRule="auto"/>
+        <w:ind w:left="771"/>
+        <w:rPr>
+          <w:rFonts w:ascii="fuentecuerpo" w:eastAsia="Times New Roman" w:hAnsi="fuentecuerpo" w:cs="Times New Roman"/>
+          <w:color w:val="56585C"/>
+          <w:sz w:val="21"/>
+          <w:szCs w:val="21"/>
+          <w:lang w:eastAsia="es-MX"/>
+        </w:rPr>
+      </w:pPr>
+    </w:p>
+    <w:p>
+      <w:pPr>
+        <w:pStyle w:val="Prrafodelista"/>
+        <w:numPr>
+          <w:ilvl w:val="0"/>
+          <w:numId w:val="3"/>
+        </w:numPr>
+        <w:shd w:val="clear" w:color="auto" w:fill="FFFFFF"/>
+        <w:spacing w:after="150" w:line="240" w:lineRule="auto"/>
+        <w:rPr>
+          <w:rFonts w:ascii="fuentecuerpo" w:eastAsia="Times New Roman" w:hAnsi="fuentecuerpo" w:cs="Times New Roman"/>
+          <w:color w:val="56585C"/>
+          <w:sz w:val="21"/>
+          <w:szCs w:val="21"/>
+          <w:lang w:eastAsia="es-MX"/>
+        </w:rPr>
+      </w:pPr>
+      <w:r>
+        <w:t>Haber obtenido promedio general mínimo de nueve (9) al término de la carrera;</w:t>
+      </w:r>
+    </w:p>
+    <w:p>
+      <w:pPr>
+        <w:pStyle w:val="Prrafodelista"/>
+        <w:rPr>
+          <w:rFonts w:ascii="fuentecuerpo" w:eastAsia="Times New Roman" w:hAnsi="fuentecuerpo" w:cs="Times New Roman"/>
+          <w:color w:val="56585C"/>
+          <w:sz w:val="21"/>
+          <w:szCs w:val="21"/>
+          <w:lang w:eastAsia="es-MX"/>
+        </w:rPr>
+      </w:pPr>
+    </w:p>
+    <w:p>
+      <w:pPr>
+        <w:pStyle w:val="Prrafodelista"/>
+        <w:numPr>
+          <w:ilvl w:val="0"/>
+          <w:numId w:val="3"/>
+        </w:numPr>
+        <w:shd w:val="clear" w:color="auto" w:fill="FFFFFF"/>
+        <w:spacing w:after="150" w:line="240" w:lineRule="auto"/>
+        <w:rPr>
+          <w:rFonts w:ascii="fuentecuerpo" w:eastAsia="Times New Roman" w:hAnsi="fuentecuerpo" w:cs="Times New Roman"/>
+          <w:color w:val="56585C"/>
+          <w:sz w:val="21"/>
+          <w:szCs w:val="21"/>
+          <w:lang w:eastAsia="es-MX"/>
+        </w:rPr>
+      </w:pPr>
+      <w:r>
+        <w:t>Haber presentado el examen de titulación en un periodo no mayor a 3 semestres después de haber concluido todos los créditos de la licenciatura; y,</w:t>
+      </w:r>
+    </w:p>
+    <w:p>
+      <w:pPr>
+        <w:pStyle w:val="Prrafodelista"/>
+        <w:rPr>
+          <w:rFonts w:ascii="fuentecuerpo" w:eastAsia="Times New Roman" w:hAnsi="fuentecuerpo" w:cs="Times New Roman"/>
+          <w:color w:val="56585C"/>
+          <w:sz w:val="21"/>
+          <w:szCs w:val="21"/>
+          <w:lang w:eastAsia="es-MX"/>
+        </w:rPr>
+      </w:pPr>
+    </w:p>
+    <w:p>
+      <w:pPr>
+        <w:pStyle w:val="Prrafodelista"/>
+        <w:numPr>
+          <w:ilvl w:val="0"/>
+          <w:numId w:val="3"/>
+        </w:numPr>
+        <w:shd w:val="clear" w:color="auto" w:fill="FFFFFF"/>
+        <w:spacing w:after="150" w:line="240" w:lineRule="auto"/>
+        <w:rPr>
+          <w:rFonts w:ascii="fuentecuerpo" w:eastAsia="Times New Roman" w:hAnsi="fuentecuerpo" w:cs="Times New Roman"/>
+          <w:color w:val="56585C"/>
+          <w:sz w:val="21"/>
+          <w:szCs w:val="21"/>
+          <w:lang w:eastAsia="es-MX"/>
+        </w:rPr>
+      </w:pPr>
+      <w:proofErr w:type="gramStart"/>
+      <w:r>
+        <w:rPr>
+          <w:rFonts w:hAnsi="Symbol"/>
+        </w:rPr>
+        <w:t></w:t>
+      </w:r>
+      <w:r>
+        <w:t xml:space="preserve">  Realizar</w:t>
+      </w:r>
+      <w:proofErr w:type="gramEnd"/>
+      <w:r>
+        <w:t xml:space="preserve"> un examen profesional de excepcional calidad.</w:t>
+      </w:r>
+    </w:p>
+    <w:p>
+      <w:pPr>
         <w:shd w:val="clear" w:color="auto" w:fill="FFFFFF"/>
         <w:spacing w:before="100" w:beforeAutospacing="1" w:after="100" w:afterAutospacing="1" w:line="240" w:lineRule="auto"/>
         <w:ind w:left="-450"/>
@@ -194,135 +314,8 @@
           <w:szCs w:val="21"/>
           <w:lang w:eastAsia="es-MX"/>
         </w:rPr>
-        <w:t>Haber cubierto el total de los créditos correspondientes y las asignaturas obligatorias sin valor en créditos, en ocho (8) semestres consecutivos para las carreras de Actuaría, Biología, Ciencias de la Computación, Ciencias de la Tierra, Física Biomédica, Manejo Sustentable de Zonas Costeras, Matemáticas y Matemáticas Aplicadas, y nueve (9) semestres consecutivos para la carrera de Física;</w:t>
-      </w:r>
-      <w:r>
-        <w:rPr>
-          <w:rFonts w:ascii="fuentecuerpo" w:eastAsia="Times New Roman" w:hAnsi="fuentecuerpo" w:cs="Times New Roman"/>
-          <w:color w:val="56585C"/>
-          <w:sz w:val="21"/>
-          <w:szCs w:val="21"/>
-          <w:lang w:eastAsia="es-MX"/>
-        </w:rPr>
-        <w:br/>
-      </w:r>
-    </w:p>
-    <w:p>
-      <w:pPr>
-        <w:numPr>
-          <w:ilvl w:val="0"/>
-          <w:numId w:val="1"/>
-        </w:numPr>
-        <w:shd w:val="clear" w:color="auto" w:fill="FFFFFF"/>
-        <w:spacing w:before="100" w:beforeAutospacing="1" w:after="100" w:afterAutospacing="1" w:line="240" w:lineRule="auto"/>
-        <w:ind w:left="-450"/>
-        <w:rPr>
-          <w:rFonts w:ascii="fuentecuerpo" w:eastAsia="Times New Roman" w:hAnsi="fuentecuerpo" w:cs="Times New Roman"/>
-          <w:color w:val="56585C"/>
-          <w:sz w:val="21"/>
-          <w:szCs w:val="21"/>
-          <w:lang w:eastAsia="es-MX"/>
-        </w:rPr>
-      </w:pPr>
-      <w:r>
-        <w:rPr>
-          <w:rFonts w:ascii="fuentecuerpo" w:eastAsia="Times New Roman" w:hAnsi="fuentecuerpo" w:cs="Times New Roman"/>
-          <w:color w:val="56585C"/>
-          <w:sz w:val="21"/>
-          <w:szCs w:val="21"/>
-          <w:lang w:eastAsia="es-MX"/>
-        </w:rPr>
-        <w:t>Haber obtenido promedio general mínimo de nueve (9) al término de la carrera;</w:t>
-      </w:r>
-      <w:r>
-        <w:rPr>
-          <w:rFonts w:ascii="fuentecuerpo" w:eastAsia="Times New Roman" w:hAnsi="fuentecuerpo" w:cs="Times New Roman"/>
-          <w:color w:val="56585C"/>
-          <w:sz w:val="21"/>
-          <w:szCs w:val="21"/>
-          <w:lang w:eastAsia="es-MX"/>
-        </w:rPr>
-        <w:br/>
-      </w:r>
-    </w:p>
-    <w:p>
-      <w:pPr>
-        <w:numPr>
-          <w:ilvl w:val="0"/>
-          <w:numId w:val="1"/>
-        </w:numPr>
-        <w:shd w:val="clear" w:color="auto" w:fill="FFFFFF"/>
-        <w:spacing w:before="100" w:beforeAutospacing="1" w:after="100" w:afterAutospacing="1" w:line="240" w:lineRule="auto"/>
-        <w:ind w:left="-450"/>
-        <w:rPr>
-          <w:rFonts w:ascii="fuentecuerpo" w:eastAsia="Times New Roman" w:hAnsi="fuentecuerpo" w:cs="Times New Roman"/>
-          <w:color w:val="56585C"/>
-          <w:sz w:val="21"/>
-          <w:szCs w:val="21"/>
-          <w:lang w:eastAsia="es-MX"/>
-        </w:rPr>
-      </w:pPr>
-      <w:r>
-        <w:rPr>
-          <w:rFonts w:ascii="fuentecuerpo" w:eastAsia="Times New Roman" w:hAnsi="fuentecuerpo" w:cs="Times New Roman"/>
-          <w:color w:val="56585C"/>
-          <w:sz w:val="21"/>
-          <w:szCs w:val="21"/>
-          <w:lang w:eastAsia="es-MX"/>
-        </w:rPr>
-        <w:t>Haber presentado el examen de titulación en un periodo no mayor a 3 semestres después de haber concluido todos los créditos de la licenciatura; y,</w:t>
-      </w:r>
-      <w:r>
-        <w:rPr>
-          <w:rFonts w:ascii="fuentecuerpo" w:eastAsia="Times New Roman" w:hAnsi="fuentecuerpo" w:cs="Times New Roman"/>
-          <w:color w:val="56585C"/>
-          <w:sz w:val="21"/>
-          <w:szCs w:val="21"/>
-          <w:lang w:eastAsia="es-MX"/>
-        </w:rPr>
-        <w:br/>
-      </w:r>
-    </w:p>
-    <w:p>
-      <w:pPr>
-        <w:numPr>
-          <w:ilvl w:val="0"/>
-          <w:numId w:val="1"/>
-        </w:numPr>
-        <w:shd w:val="clear" w:color="auto" w:fill="FFFFFF"/>
-        <w:spacing w:before="100" w:beforeAutospacing="1" w:after="100" w:afterAutospacing="1" w:line="240" w:lineRule="auto"/>
-        <w:ind w:left="-450"/>
-        <w:rPr>
-          <w:rFonts w:ascii="fuentecuerpo" w:eastAsia="Times New Roman" w:hAnsi="fuentecuerpo" w:cs="Times New Roman"/>
-          <w:color w:val="56585C"/>
-          <w:sz w:val="21"/>
-          <w:szCs w:val="21"/>
-          <w:lang w:eastAsia="es-MX"/>
-        </w:rPr>
-      </w:pPr>
-      <w:r>
-        <w:rPr>
-          <w:rFonts w:ascii="fuentecuerpo" w:eastAsia="Times New Roman" w:hAnsi="fuentecuerpo" w:cs="Times New Roman"/>
-          <w:color w:val="56585C"/>
-          <w:sz w:val="21"/>
-          <w:szCs w:val="21"/>
-          <w:lang w:eastAsia="es-MX"/>
-        </w:rPr>
-        <w:t>Realizar un examen profesional de excepcional calidad.</w:t>
-      </w:r>
-    </w:p>
-    <w:p>
-      <w:pPr>
-        <w:shd w:val="clear" w:color="auto" w:fill="FFFFFF"/>
-        <w:spacing w:after="150" w:line="240" w:lineRule="auto"/>
-        <w:rPr>
-          <w:rFonts w:ascii="fuentecuerpo" w:eastAsia="Times New Roman" w:hAnsi="fuentecuerpo" w:cs="Times New Roman"/>
-          <w:color w:val="56585C"/>
-          <w:sz w:val="21"/>
-          <w:szCs w:val="21"/>
-          <w:lang w:eastAsia="es-MX"/>
-        </w:rPr>
-      </w:pPr>
+        <w:tab/>
+      </w:r>
       <w:r>
         <w:rPr>
           <w:rFonts w:ascii="fuentecuerpo" w:eastAsia="Times New Roman" w:hAnsi="fuentecuerpo" w:cs="Times New Roman"/>
@@ -454,140 +447,110 @@
     </w:p>
     <w:p>
       <w:pPr>
+        <w:pStyle w:val="Prrafodelista"/>
         <w:numPr>
           <w:ilvl w:val="0"/>
-          <w:numId w:val="2"/>
+          <w:numId w:val="4"/>
         </w:numPr>
         <w:shd w:val="clear" w:color="auto" w:fill="FFFFFF"/>
-        <w:spacing w:before="100" w:beforeAutospacing="1" w:after="100" w:afterAutospacing="1" w:line="240" w:lineRule="auto"/>
-        <w:ind w:left="-450"/>
-        <w:rPr>
-          <w:rFonts w:ascii="fuentecuerpo" w:eastAsia="Times New Roman" w:hAnsi="fuentecuerpo" w:cs="Times New Roman"/>
-          <w:color w:val="56585C"/>
-          <w:sz w:val="21"/>
-          <w:szCs w:val="21"/>
-          <w:lang w:eastAsia="es-MX"/>
-        </w:rPr>
-      </w:pPr>
-      <w:r>
-        <w:rPr>
-          <w:rFonts w:ascii="fuentecuerpo" w:eastAsia="Times New Roman" w:hAnsi="fuentecuerpo" w:cs="Times New Roman"/>
-          <w:color w:val="56585C"/>
-          <w:sz w:val="21"/>
-          <w:szCs w:val="21"/>
-          <w:lang w:eastAsia="es-MX"/>
-        </w:rPr>
-        <w:t xml:space="preserve">Haber cubierto el total de los créditos correspondientes y las asignaturas obligatorias sin valor en créditos, en ocho (8) semestres consecutivos para las carreras de Actuaría, Biología, Ciencias de la </w:t>
-      </w:r>
-      <w:r>
-        <w:rPr>
-          <w:rFonts w:ascii="fuentecuerpo" w:eastAsia="Times New Roman" w:hAnsi="fuentecuerpo" w:cs="Times New Roman"/>
-          <w:color w:val="56585C"/>
-          <w:sz w:val="21"/>
-          <w:szCs w:val="21"/>
-          <w:lang w:eastAsia="es-MX"/>
-        </w:rPr>
+        <w:spacing w:after="150" w:line="240" w:lineRule="auto"/>
+        <w:rPr>
+          <w:rFonts w:ascii="fuentecuerpo" w:eastAsia="Times New Roman" w:hAnsi="fuentecuerpo" w:cs="Times New Roman"/>
+          <w:color w:val="56585C"/>
+          <w:sz w:val="21"/>
+          <w:szCs w:val="21"/>
+          <w:lang w:eastAsia="es-MX"/>
+        </w:rPr>
+      </w:pPr>
+      <w:r>
         <w:lastRenderedPageBreak/>
-        <w:t>Computación, Ciencias de la Tierra, Física Biomédica, Manejo Sustentable de Zonas Costeras, Matemáticas y Matemáticas Aplicadas y nueve (9) semestres consecutivos para la carrera de física;</w:t>
-      </w:r>
-      <w:r>
-        <w:rPr>
-          <w:rFonts w:ascii="fuentecuerpo" w:eastAsia="Times New Roman" w:hAnsi="fuentecuerpo" w:cs="Times New Roman"/>
-          <w:color w:val="56585C"/>
-          <w:sz w:val="21"/>
-          <w:szCs w:val="21"/>
-          <w:lang w:eastAsia="es-MX"/>
-        </w:rPr>
-        <w:br/>
-      </w:r>
-    </w:p>
-    <w:p>
-      <w:pPr>
+        <w:t>Haber cubierto el total de los créditos correspondientes y las asignaturas obligatorias sin valor en créditos, en ocho (8) semestres consecutivos para las carreras de Actuaría, Biología, Ciencias de la Computación, Ciencias de la Tierra, Física Biomédica, Manejo Sustentable de Zonas Costeras, Matemáticas y Matemáticas Aplicadas y nueve (9) semestres consecutivos para la carrera de física;</w:t>
+      </w:r>
+    </w:p>
+    <w:p>
+      <w:pPr>
+        <w:pStyle w:val="Prrafodelista"/>
+        <w:shd w:val="clear" w:color="auto" w:fill="FFFFFF"/>
+        <w:spacing w:after="150" w:line="240" w:lineRule="auto"/>
+        <w:ind w:left="764"/>
+        <w:rPr>
+          <w:rFonts w:ascii="fuentecuerpo" w:eastAsia="Times New Roman" w:hAnsi="fuentecuerpo" w:cs="Times New Roman"/>
+          <w:color w:val="56585C"/>
+          <w:sz w:val="21"/>
+          <w:szCs w:val="21"/>
+          <w:lang w:eastAsia="es-MX"/>
+        </w:rPr>
+      </w:pPr>
+    </w:p>
+    <w:p>
+      <w:pPr>
+        <w:pStyle w:val="Prrafodelista"/>
         <w:numPr>
           <w:ilvl w:val="0"/>
-          <w:numId w:val="2"/>
+          <w:numId w:val="4"/>
         </w:numPr>
         <w:shd w:val="clear" w:color="auto" w:fill="FFFFFF"/>
-        <w:spacing w:before="100" w:beforeAutospacing="1" w:after="100" w:afterAutospacing="1" w:line="240" w:lineRule="auto"/>
-        <w:ind w:left="-450"/>
-        <w:rPr>
-          <w:rFonts w:ascii="fuentecuerpo" w:eastAsia="Times New Roman" w:hAnsi="fuentecuerpo" w:cs="Times New Roman"/>
-          <w:color w:val="56585C"/>
-          <w:sz w:val="21"/>
-          <w:szCs w:val="21"/>
-          <w:lang w:eastAsia="es-MX"/>
-        </w:rPr>
-      </w:pPr>
-      <w:r>
-        <w:rPr>
-          <w:rFonts w:ascii="fuentecuerpo" w:eastAsia="Times New Roman" w:hAnsi="fuentecuerpo" w:cs="Times New Roman"/>
-          <w:color w:val="56585C"/>
-          <w:sz w:val="21"/>
-          <w:szCs w:val="21"/>
-          <w:lang w:eastAsia="es-MX"/>
-        </w:rPr>
+        <w:spacing w:after="150" w:line="240" w:lineRule="auto"/>
+        <w:rPr>
+          <w:rFonts w:ascii="fuentecuerpo" w:eastAsia="Times New Roman" w:hAnsi="fuentecuerpo" w:cs="Times New Roman"/>
+          <w:color w:val="56585C"/>
+          <w:sz w:val="21"/>
+          <w:szCs w:val="21"/>
+          <w:lang w:eastAsia="es-MX"/>
+        </w:rPr>
+      </w:pPr>
+      <w:r>
         <w:t>Haber obtenido promedio general mínimo de nueve (9) al término de la carrera;</w:t>
       </w:r>
-      <w:r>
-        <w:rPr>
-          <w:rFonts w:ascii="fuentecuerpo" w:eastAsia="Times New Roman" w:hAnsi="fuentecuerpo" w:cs="Times New Roman"/>
-          <w:color w:val="56585C"/>
-          <w:sz w:val="21"/>
-          <w:szCs w:val="21"/>
-          <w:lang w:eastAsia="es-MX"/>
-        </w:rPr>
-        <w:br/>
-      </w:r>
-    </w:p>
-    <w:p>
-      <w:pPr>
+    </w:p>
+    <w:p>
+      <w:pPr>
+        <w:pStyle w:val="Prrafodelista"/>
+        <w:rPr>
+          <w:rFonts w:ascii="fuentecuerpo" w:eastAsia="Times New Roman" w:hAnsi="fuentecuerpo" w:cs="Times New Roman"/>
+          <w:color w:val="56585C"/>
+          <w:sz w:val="21"/>
+          <w:szCs w:val="21"/>
+          <w:lang w:eastAsia="es-MX"/>
+        </w:rPr>
+      </w:pPr>
+    </w:p>
+    <w:p>
+      <w:pPr>
+        <w:pStyle w:val="Prrafodelista"/>
         <w:numPr>
           <w:ilvl w:val="0"/>
-          <w:numId w:val="2"/>
+          <w:numId w:val="4"/>
         </w:numPr>
         <w:shd w:val="clear" w:color="auto" w:fill="FFFFFF"/>
-        <w:spacing w:before="100" w:beforeAutospacing="1" w:after="100" w:afterAutospacing="1" w:line="240" w:lineRule="auto"/>
-        <w:ind w:left="-450"/>
-        <w:rPr>
-          <w:rFonts w:ascii="fuentecuerpo" w:eastAsia="Times New Roman" w:hAnsi="fuentecuerpo" w:cs="Times New Roman"/>
-          <w:color w:val="56585C"/>
-          <w:sz w:val="21"/>
-          <w:szCs w:val="21"/>
-          <w:lang w:eastAsia="es-MX"/>
-        </w:rPr>
-      </w:pPr>
-      <w:r>
-        <w:rPr>
-          <w:rFonts w:ascii="fuentecuerpo" w:eastAsia="Times New Roman" w:hAnsi="fuentecuerpo" w:cs="Times New Roman"/>
-          <w:color w:val="56585C"/>
-          <w:sz w:val="21"/>
-          <w:szCs w:val="21"/>
-          <w:lang w:eastAsia="es-MX"/>
-        </w:rPr>
-        <w:t xml:space="preserve">Haber </w:t>
+        <w:spacing w:after="150" w:line="240" w:lineRule="auto"/>
+        <w:rPr>
+          <w:rFonts w:ascii="fuentecuerpo" w:eastAsia="Times New Roman" w:hAnsi="fuentecuerpo" w:cs="Times New Roman"/>
+          <w:color w:val="56585C"/>
+          <w:sz w:val="21"/>
+          <w:szCs w:val="21"/>
+          <w:lang w:eastAsia="es-MX"/>
+        </w:rPr>
+      </w:pPr>
+      <w:r>
+        <w:rPr>
+          <w:rFonts w:hAnsi="Symbol"/>
+        </w:rPr>
+        <w:t></w:t>
+      </w:r>
+      <w:r>
+        <w:t xml:space="preserve">  Haber </w:t>
       </w:r>
       <w:proofErr w:type="spellStart"/>
       <w:r>
-        <w:rPr>
-          <w:rFonts w:ascii="fuentecuerpo" w:eastAsia="Times New Roman" w:hAnsi="fuentecuerpo" w:cs="Times New Roman"/>
-          <w:color w:val="56585C"/>
-          <w:sz w:val="21"/>
-          <w:szCs w:val="21"/>
-          <w:lang w:eastAsia="es-MX"/>
-        </w:rPr>
         <w:t>concluído</w:t>
       </w:r>
       <w:proofErr w:type="spellEnd"/>
       <w:r>
-        <w:rPr>
-          <w:rFonts w:ascii="fuentecuerpo" w:eastAsia="Times New Roman" w:hAnsi="fuentecuerpo" w:cs="Times New Roman"/>
-          <w:color w:val="56585C"/>
-          <w:sz w:val="21"/>
-          <w:szCs w:val="21"/>
-          <w:lang w:eastAsia="es-MX"/>
-        </w:rPr>
         <w:t xml:space="preserve"> su proceso de titulación en un periodo no mayor a 3 semestres después de haber concluido todos los créditos de la licenciatura.</w:t>
       </w:r>
+      <w:bookmarkStart w:id="0" w:name="_GoBack"/>
+      <w:bookmarkEnd w:id="0"/>
     </w:p>
     <w:p>
       <w:pPr>
@@ -601,16 +564,6 @@
           <w:lang w:eastAsia="es-MX"/>
         </w:rPr>
       </w:pPr>
-      <w:r>
-        <w:rPr>
-          <w:rFonts w:ascii="fuentecuerpo" w:eastAsia="Times New Roman" w:hAnsi="fuentecuerpo" w:cs="Times New Roman"/>
-          <w:color w:val="56585C"/>
-          <w:sz w:val="21"/>
-          <w:szCs w:val="21"/>
-          <w:lang w:eastAsia="es-MX"/>
-        </w:rPr>
-        <w:t> </w:t>
-      </w:r>
     </w:p>
     <w:p>
       <w:pPr>
@@ -659,7 +612,6 @@
       </w:r>
     </w:p>
     <w:p>
-      <w:bookmarkStart w:id="0" w:name="_GoBack"/>
       <w:r>
         <w:rPr>
           <w:noProof/>
@@ -706,7 +658,6 @@
           </wp:inline>
         </w:drawing>
       </w:r>
-      <w:bookmarkEnd w:id="0"/>
     </w:p>
     <w:sectPr>
       <w:pgSz w:w="12240" w:h="15840"/>
@@ -870,6 +821,232 @@
     </w:lvl>
   </w:abstractNum>
   <w:abstractNum w:abstractNumId="1" w15:restartNumberingAfterBreak="0">
+    <w:nsid w:val="0DA80A4A"/>
+    <w:multiLevelType w:val="hybridMultilevel"/>
+    <w:tmpl w:val="DBC4AC6C"/>
+    <w:lvl w:ilvl="0" w:tplc="080A0001">
+      <w:start w:val="1"/>
+      <w:numFmt w:val="bullet"/>
+      <w:lvlText w:val=""/>
+      <w:lvlJc w:val="left"/>
+      <w:pPr>
+        <w:ind w:left="771" w:hanging="360"/>
+      </w:pPr>
+      <w:rPr>
+        <w:rFonts w:ascii="Symbol" w:hAnsi="Symbol" w:hint="default"/>
+      </w:rPr>
+    </w:lvl>
+    <w:lvl w:ilvl="1" w:tplc="080A0003" w:tentative="1">
+      <w:start w:val="1"/>
+      <w:numFmt w:val="bullet"/>
+      <w:lvlText w:val="o"/>
+      <w:lvlJc w:val="left"/>
+      <w:pPr>
+        <w:ind w:left="1491" w:hanging="360"/>
+      </w:pPr>
+      <w:rPr>
+        <w:rFonts w:ascii="Courier New" w:hAnsi="Courier New" w:cs="Courier New" w:hint="default"/>
+      </w:rPr>
+    </w:lvl>
+    <w:lvl w:ilvl="2" w:tplc="080A0005" w:tentative="1">
+      <w:start w:val="1"/>
+      <w:numFmt w:val="bullet"/>
+      <w:lvlText w:val=""/>
+      <w:lvlJc w:val="left"/>
+      <w:pPr>
+        <w:ind w:left="2211" w:hanging="360"/>
+      </w:pPr>
+      <w:rPr>
+        <w:rFonts w:ascii="Wingdings" w:hAnsi="Wingdings" w:hint="default"/>
+      </w:rPr>
+    </w:lvl>
+    <w:lvl w:ilvl="3" w:tplc="080A0001" w:tentative="1">
+      <w:start w:val="1"/>
+      <w:numFmt w:val="bullet"/>
+      <w:lvlText w:val=""/>
+      <w:lvlJc w:val="left"/>
+      <w:pPr>
+        <w:ind w:left="2931" w:hanging="360"/>
+      </w:pPr>
+      <w:rPr>
+        <w:rFonts w:ascii="Symbol" w:hAnsi="Symbol" w:hint="default"/>
+      </w:rPr>
+    </w:lvl>
+    <w:lvl w:ilvl="4" w:tplc="080A0003" w:tentative="1">
+      <w:start w:val="1"/>
+      <w:numFmt w:val="bullet"/>
+      <w:lvlText w:val="o"/>
+      <w:lvlJc w:val="left"/>
+      <w:pPr>
+        <w:ind w:left="3651" w:hanging="360"/>
+      </w:pPr>
+      <w:rPr>
+        <w:rFonts w:ascii="Courier New" w:hAnsi="Courier New" w:cs="Courier New" w:hint="default"/>
+      </w:rPr>
+    </w:lvl>
+    <w:lvl w:ilvl="5" w:tplc="080A0005" w:tentative="1">
+      <w:start w:val="1"/>
+      <w:numFmt w:val="bullet"/>
+      <w:lvlText w:val=""/>
+      <w:lvlJc w:val="left"/>
+      <w:pPr>
+        <w:ind w:left="4371" w:hanging="360"/>
+      </w:pPr>
+      <w:rPr>
+        <w:rFonts w:ascii="Wingdings" w:hAnsi="Wingdings" w:hint="default"/>
+      </w:rPr>
+    </w:lvl>
+    <w:lvl w:ilvl="6" w:tplc="080A0001" w:tentative="1">
+      <w:start w:val="1"/>
+      <w:numFmt w:val="bullet"/>
+      <w:lvlText w:val=""/>
+      <w:lvlJc w:val="left"/>
+      <w:pPr>
+        <w:ind w:left="5091" w:hanging="360"/>
+      </w:pPr>
+      <w:rPr>
+        <w:rFonts w:ascii="Symbol" w:hAnsi="Symbol" w:hint="default"/>
+      </w:rPr>
+    </w:lvl>
+    <w:lvl w:ilvl="7" w:tplc="080A0003" w:tentative="1">
+      <w:start w:val="1"/>
+      <w:numFmt w:val="bullet"/>
+      <w:lvlText w:val="o"/>
+      <w:lvlJc w:val="left"/>
+      <w:pPr>
+        <w:ind w:left="5811" w:hanging="360"/>
+      </w:pPr>
+      <w:rPr>
+        <w:rFonts w:ascii="Courier New" w:hAnsi="Courier New" w:cs="Courier New" w:hint="default"/>
+      </w:rPr>
+    </w:lvl>
+    <w:lvl w:ilvl="8" w:tplc="080A0005" w:tentative="1">
+      <w:start w:val="1"/>
+      <w:numFmt w:val="bullet"/>
+      <w:lvlText w:val=""/>
+      <w:lvlJc w:val="left"/>
+      <w:pPr>
+        <w:ind w:left="6531" w:hanging="360"/>
+      </w:pPr>
+      <w:rPr>
+        <w:rFonts w:ascii="Wingdings" w:hAnsi="Wingdings" w:hint="default"/>
+      </w:rPr>
+    </w:lvl>
+  </w:abstractNum>
+  <w:abstractNum w:abstractNumId="2" w15:restartNumberingAfterBreak="0">
+    <w:nsid w:val="37C11D6F"/>
+    <w:multiLevelType w:val="hybridMultilevel"/>
+    <w:tmpl w:val="D4485724"/>
+    <w:lvl w:ilvl="0" w:tplc="080A0001">
+      <w:start w:val="1"/>
+      <w:numFmt w:val="bullet"/>
+      <w:lvlText w:val=""/>
+      <w:lvlJc w:val="left"/>
+      <w:pPr>
+        <w:ind w:left="764" w:hanging="360"/>
+      </w:pPr>
+      <w:rPr>
+        <w:rFonts w:ascii="Symbol" w:hAnsi="Symbol" w:hint="default"/>
+      </w:rPr>
+    </w:lvl>
+    <w:lvl w:ilvl="1" w:tplc="080A0003" w:tentative="1">
+      <w:start w:val="1"/>
+      <w:numFmt w:val="bullet"/>
+      <w:lvlText w:val="o"/>
+      <w:lvlJc w:val="left"/>
+      <w:pPr>
+        <w:ind w:left="1484" w:hanging="360"/>
+      </w:pPr>
+      <w:rPr>
+        <w:rFonts w:ascii="Courier New" w:hAnsi="Courier New" w:cs="Courier New" w:hint="default"/>
+      </w:rPr>
+    </w:lvl>
+    <w:lvl w:ilvl="2" w:tplc="080A0005" w:tentative="1">
+      <w:start w:val="1"/>
+      <w:numFmt w:val="bullet"/>
+      <w:lvlText w:val=""/>
+      <w:lvlJc w:val="left"/>
+      <w:pPr>
+        <w:ind w:left="2204" w:hanging="360"/>
+      </w:pPr>
+      <w:rPr>
+        <w:rFonts w:ascii="Wingdings" w:hAnsi="Wingdings" w:hint="default"/>
+      </w:rPr>
+    </w:lvl>
+    <w:lvl w:ilvl="3" w:tplc="080A0001" w:tentative="1">
+      <w:start w:val="1"/>
+      <w:numFmt w:val="bullet"/>
+      <w:lvlText w:val=""/>
+      <w:lvlJc w:val="left"/>
+      <w:pPr>
+        <w:ind w:left="2924" w:hanging="360"/>
+      </w:pPr>
+      <w:rPr>
+        <w:rFonts w:ascii="Symbol" w:hAnsi="Symbol" w:hint="default"/>
+      </w:rPr>
+    </w:lvl>
+    <w:lvl w:ilvl="4" w:tplc="080A0003" w:tentative="1">
+      <w:start w:val="1"/>
+      <w:numFmt w:val="bullet"/>
+      <w:lvlText w:val="o"/>
+      <w:lvlJc w:val="left"/>
+      <w:pPr>
+        <w:ind w:left="3644" w:hanging="360"/>
+      </w:pPr>
+      <w:rPr>
+        <w:rFonts w:ascii="Courier New" w:hAnsi="Courier New" w:cs="Courier New" w:hint="default"/>
+      </w:rPr>
+    </w:lvl>
+    <w:lvl w:ilvl="5" w:tplc="080A0005" w:tentative="1">
+      <w:start w:val="1"/>
+      <w:numFmt w:val="bullet"/>
+      <w:lvlText w:val=""/>
+      <w:lvlJc w:val="left"/>
+      <w:pPr>
+        <w:ind w:left="4364" w:hanging="360"/>
+      </w:pPr>
+      <w:rPr>
+        <w:rFonts w:ascii="Wingdings" w:hAnsi="Wingdings" w:hint="default"/>
+      </w:rPr>
+    </w:lvl>
+    <w:lvl w:ilvl="6" w:tplc="080A0001" w:tentative="1">
+      <w:start w:val="1"/>
+      <w:numFmt w:val="bullet"/>
+      <w:lvlText w:val=""/>
+      <w:lvlJc w:val="left"/>
+      <w:pPr>
+        <w:ind w:left="5084" w:hanging="360"/>
+      </w:pPr>
+      <w:rPr>
+        <w:rFonts w:ascii="Symbol" w:hAnsi="Symbol" w:hint="default"/>
+      </w:rPr>
+    </w:lvl>
+    <w:lvl w:ilvl="7" w:tplc="080A0003" w:tentative="1">
+      <w:start w:val="1"/>
+      <w:numFmt w:val="bullet"/>
+      <w:lvlText w:val="o"/>
+      <w:lvlJc w:val="left"/>
+      <w:pPr>
+        <w:ind w:left="5804" w:hanging="360"/>
+      </w:pPr>
+      <w:rPr>
+        <w:rFonts w:ascii="Courier New" w:hAnsi="Courier New" w:cs="Courier New" w:hint="default"/>
+      </w:rPr>
+    </w:lvl>
+    <w:lvl w:ilvl="8" w:tplc="080A0005" w:tentative="1">
+      <w:start w:val="1"/>
+      <w:numFmt w:val="bullet"/>
+      <w:lvlText w:val=""/>
+      <w:lvlJc w:val="left"/>
+      <w:pPr>
+        <w:ind w:left="6524" w:hanging="360"/>
+      </w:pPr>
+      <w:rPr>
+        <w:rFonts w:ascii="Wingdings" w:hAnsi="Wingdings" w:hint="default"/>
+      </w:rPr>
+    </w:lvl>
+  </w:abstractNum>
+  <w:abstractNum w:abstractNumId="3" w15:restartNumberingAfterBreak="0">
     <w:nsid w:val="680E2C71"/>
     <w:multiLevelType w:val="multilevel"/>
     <w:tmpl w:val="6F405818"/>
@@ -1019,10 +1196,16 @@
     </w:lvl>
   </w:abstractNum>
   <w:num w:numId="1">
-    <w:abstractNumId w:val="1"/>
+    <w:abstractNumId w:val="3"/>
   </w:num>
   <w:num w:numId="2">
     <w:abstractNumId w:val="0"/>
+  </w:num>
+  <w:num w:numId="3">
+    <w:abstractNumId w:val="1"/>
+  </w:num>
+  <w:num w:numId="4">
+    <w:abstractNumId w:val="2"/>
   </w:num>
 </w:numbering>
 </file>

</xml_diff>